<commit_message>
Added comments to back end code
</commit_message>
<xml_diff>
--- a/docs/Peer Review.docx
+++ b/docs/Peer Review.docx
@@ -10,6 +10,7 @@
           <w:docPartUnique/>
         </w:docPartObj>
       </w:sdtPr>
+      <w:sdtEndPr/>
       <w:sdtContent>
         <w:p>
           <w:r>
@@ -626,6 +627,7 @@
                                     <w:dataBinding w:prefixMappings="xmlns:ns0='http://purl.org/dc/elements/1.1/' xmlns:ns1='http://schemas.openxmlformats.org/package/2006/metadata/core-properties' " w:xpath="/ns1:coreProperties[1]/ns0:title[1]" w:storeItemID="{6C3C8BC8-F283-45AE-878A-BAB7291924A1}"/>
                                     <w:text/>
                                   </w:sdtPr>
+                                  <w:sdtEndPr/>
                                   <w:sdtContent>
                                     <w:p>
                                       <w:pPr>
@@ -664,6 +666,7 @@
                                     <w:dataBinding w:prefixMappings="xmlns:ns0='http://purl.org/dc/elements/1.1/' xmlns:ns1='http://schemas.openxmlformats.org/package/2006/metadata/core-properties' " w:xpath="/ns1:coreProperties[1]/ns0:subject[1]" w:storeItemID="{6C3C8BC8-F283-45AE-878A-BAB7291924A1}"/>
                                     <w:text/>
                                   </w:sdtPr>
+                                  <w:sdtEndPr/>
                                   <w:sdtContent>
                                     <w:p>
                                       <w:pPr>
@@ -768,6 +771,7 @@
                               <w:dataBinding w:prefixMappings="xmlns:ns0='http://purl.org/dc/elements/1.1/' xmlns:ns1='http://schemas.openxmlformats.org/package/2006/metadata/core-properties' " w:xpath="/ns1:coreProperties[1]/ns0:title[1]" w:storeItemID="{6C3C8BC8-F283-45AE-878A-BAB7291924A1}"/>
                               <w:text/>
                             </w:sdtPr>
+                            <w:sdtEndPr/>
                             <w:sdtContent>
                               <w:p>
                                 <w:pPr>
@@ -806,6 +810,7 @@
                               <w:dataBinding w:prefixMappings="xmlns:ns0='http://purl.org/dc/elements/1.1/' xmlns:ns1='http://schemas.openxmlformats.org/package/2006/metadata/core-properties' " w:xpath="/ns1:coreProperties[1]/ns0:subject[1]" w:storeItemID="{6C3C8BC8-F283-45AE-878A-BAB7291924A1}"/>
                               <w:text/>
                             </w:sdtPr>
+                            <w:sdtEndPr/>
                             <w:sdtContent>
                               <w:p>
                                 <w:pPr>
@@ -1014,23 +1019,7 @@
           <w:sz w:val="24"/>
           <w:szCs w:val="24"/>
         </w:rPr>
-        <w:t xml:space="preserve">Nam: Back-end implementation for login and sign up of user roles, unit testing for back-end implementation, </w:t>
-      </w:r>
-      <w:proofErr w:type="spellStart"/>
-      <w:r>
-        <w:rPr>
-          <w:sz w:val="24"/>
-          <w:szCs w:val="24"/>
-        </w:rPr>
-        <w:t>clickup</w:t>
-      </w:r>
-      <w:proofErr w:type="spellEnd"/>
-      <w:r>
-        <w:rPr>
-          <w:sz w:val="24"/>
-          <w:szCs w:val="24"/>
-        </w:rPr>
-        <w:t xml:space="preserve"> and backlog</w:t>
+        <w:t>Nam: Back-end implementation for login and sign up of user roles, unit testing for back-end implementation, clickup and backlog</w:t>
       </w:r>
     </w:p>
     <w:p>
@@ -1045,23 +1034,7 @@
           <w:sz w:val="24"/>
           <w:szCs w:val="24"/>
         </w:rPr>
-        <w:t xml:space="preserve">Winston: Front-end implementation of login and sign up, adding workers and editing workers shift, manage some of </w:t>
-      </w:r>
-      <w:proofErr w:type="spellStart"/>
-      <w:r>
-        <w:rPr>
-          <w:sz w:val="24"/>
-          <w:szCs w:val="24"/>
-        </w:rPr>
-        <w:t>clickup</w:t>
-      </w:r>
-      <w:proofErr w:type="spellEnd"/>
-      <w:r>
-        <w:rPr>
-          <w:sz w:val="24"/>
-          <w:szCs w:val="24"/>
-        </w:rPr>
-        <w:t>, document meeting minutes</w:t>
+        <w:t>Winston: Front-end implementation of login and sign up, adding workers and editing workers shift, manage some of clickup, document meeting minutes</w:t>
       </w:r>
     </w:p>
     <w:p>
@@ -1090,14 +1063,7 @@
           <w:sz w:val="24"/>
           <w:szCs w:val="24"/>
         </w:rPr>
-        <w:t>Front-end implementation of login and sign up, adding workers and editing workers shift</w:t>
-      </w:r>
-      <w:r>
-        <w:rPr>
-          <w:sz w:val="24"/>
-          <w:szCs w:val="24"/>
-        </w:rPr>
-        <w:t>, document sprint</w:t>
+        <w:t>Front-end implementation of login and sign up, adding workers and editing workers shift, document sprint</w:t>
       </w:r>
       <w:r>
         <w:rPr>
@@ -1105,6 +1071,48 @@
           <w:szCs w:val="24"/>
         </w:rPr>
         <w:t>s</w:t>
+      </w:r>
+    </w:p>
+    <w:p>
+      <w:pPr>
+        <w:rPr>
+          <w:sz w:val="24"/>
+          <w:szCs w:val="24"/>
+        </w:rPr>
+      </w:pPr>
+    </w:p>
+    <w:p>
+      <w:pPr>
+        <w:rPr>
+          <w:b/>
+          <w:bCs/>
+          <w:sz w:val="24"/>
+          <w:szCs w:val="24"/>
+        </w:rPr>
+      </w:pPr>
+      <w:r>
+        <w:rPr>
+          <w:b/>
+          <w:bCs/>
+          <w:sz w:val="24"/>
+          <w:szCs w:val="24"/>
+        </w:rPr>
+        <w:t>ClickUp</w:t>
+      </w:r>
+    </w:p>
+    <w:p>
+      <w:pPr>
+        <w:rPr>
+          <w:sz w:val="24"/>
+          <w:szCs w:val="24"/>
+        </w:rPr>
+      </w:pPr>
+      <w:r>
+        <w:rPr>
+          <w:sz w:val="24"/>
+          <w:szCs w:val="24"/>
+        </w:rPr>
+        <w:t>https://app.clickup.com/6916083/v/l/6k1zk-149?pr=6939300</w:t>
       </w:r>
     </w:p>
     <w:p>
@@ -1143,21 +1151,12 @@
           <w:lang w:eastAsia="en-ID"/>
         </w:rPr>
       </w:pPr>
-      <w:proofErr w:type="spellStart"/>
-      <w:r>
-        <w:rPr>
-          <w:sz w:val="24"/>
-          <w:szCs w:val="24"/>
-        </w:rPr>
-        <w:t>CircleCI</w:t>
-      </w:r>
-      <w:proofErr w:type="spellEnd"/>
-      <w:r>
-        <w:rPr>
-          <w:sz w:val="24"/>
-          <w:szCs w:val="24"/>
-        </w:rPr>
-        <w:t xml:space="preserve"> Pipeline : </w:t>
+      <w:r>
+        <w:rPr>
+          <w:sz w:val="24"/>
+          <w:szCs w:val="24"/>
+        </w:rPr>
+        <w:t xml:space="preserve">CircleCI Pipeline : </w:t>
       </w:r>
       <w:hyperlink r:id="rId4" w:tgtFrame="_blank" w:tooltip="https://app.circleci.com/pipelines/github/rmit-sept/majorproject-2-thurs-18-30-6" w:history="1">
         <w:r>
@@ -1337,6 +1336,7 @@
     <w:lsdException w:name="HTML Sample" w:semiHidden="1" w:unhideWhenUsed="1"/>
     <w:lsdException w:name="HTML Typewriter" w:semiHidden="1" w:unhideWhenUsed="1"/>
     <w:lsdException w:name="HTML Variable" w:semiHidden="1" w:unhideWhenUsed="1"/>
+    <w:lsdException w:name="Normal Table" w:semiHidden="1" w:unhideWhenUsed="1"/>
     <w:lsdException w:name="annotation subject" w:semiHidden="1" w:unhideWhenUsed="1"/>
     <w:lsdException w:name="No List" w:semiHidden="1" w:unhideWhenUsed="1"/>
     <w:lsdException w:name="Outline List 1" w:semiHidden="1" w:unhideWhenUsed="1"/>
@@ -1383,8 +1383,10 @@
     <w:lsdException w:name="Table Subtle 2" w:semiHidden="1" w:unhideWhenUsed="1"/>
     <w:lsdException w:name="Table Web 1" w:semiHidden="1" w:unhideWhenUsed="1"/>
     <w:lsdException w:name="Table Web 2" w:semiHidden="1" w:unhideWhenUsed="1"/>
+    <w:lsdException w:name="Table Web 3" w:semiHidden="1" w:unhideWhenUsed="1"/>
     <w:lsdException w:name="Balloon Text" w:semiHidden="1" w:unhideWhenUsed="1"/>
     <w:lsdException w:name="Table Grid" w:uiPriority="39"/>
+    <w:lsdException w:name="Table Theme" w:semiHidden="1" w:unhideWhenUsed="1"/>
     <w:lsdException w:name="Placeholder Text" w:semiHidden="1"/>
     <w:lsdException w:name="No Spacing" w:uiPriority="1" w:qFormat="1"/>
     <w:lsdException w:name="Light Shading" w:uiPriority="60"/>

</xml_diff>